<commit_message>
probably the final files
</commit_message>
<xml_diff>
--- a/script.docx
+++ b/script.docx
@@ -1,9 +1,14 @@
 
 <file path=word/document.xml><?xml version="1.0" encoding="utf-8"?>
-<w:document xmlns:wpc="http://schemas.microsoft.com/office/word/2010/wordprocessingCanvas" xmlns:mo="http://schemas.microsoft.com/office/mac/office/2008/main" xmlns:mc="http://schemas.openxmlformats.org/markup-compatibility/2006" xmlns:mv="urn:schemas-microsoft-com:mac:vml" xmlns:o="urn:schemas-microsoft-com:office:office" xmlns:r="http://schemas.openxmlformats.org/officeDocument/2006/relationships" xmlns:m="http://schemas.openxmlformats.org/officeDocument/2006/math" xmlns:v="urn:schemas-microsoft-com:vml" xmlns:wp14="http://schemas.microsoft.com/office/word/2010/wordprocessingDrawing" xmlns:wp="http://schemas.openxmlformats.org/drawingml/2006/wordprocessingDrawing" xmlns:w10="urn:schemas-microsoft-com:office:word" xmlns:w="http://schemas.openxmlformats.org/wordprocessingml/2006/main" xmlns:w14="http://schemas.microsoft.com/office/word/2010/wordml" xmlns:wpg="http://schemas.microsoft.com/office/word/2010/wordprocessingGroup" xmlns:wpi="http://schemas.microsoft.com/office/word/2010/wordprocessingInk" xmlns:wne="http://schemas.microsoft.com/office/word/2006/wordml" xmlns:wps="http://schemas.microsoft.com/office/word/2010/wordprocessingShape" mc:Ignorable="w14 wp14">
+<w:document xmlns:wpc="http://schemas.microsoft.com/office/word/2010/wordprocessingCanvas" xmlns:mc="http://schemas.openxmlformats.org/markup-compatibility/2006" xmlns:o="urn:schemas-microsoft-com:office:office" xmlns:r="http://schemas.openxmlformats.org/officeDocument/2006/relationships" xmlns:m="http://schemas.openxmlformats.org/officeDocument/2006/math" xmlns:v="urn:schemas-microsoft-com:vml" xmlns:wp14="http://schemas.microsoft.com/office/word/2010/wordprocessingDrawing" xmlns:wp="http://schemas.openxmlformats.org/drawingml/2006/wordprocessingDrawing" xmlns:w10="urn:schemas-microsoft-com:office:word" xmlns:w="http://schemas.openxmlformats.org/wordprocessingml/2006/main" xmlns:w14="http://schemas.microsoft.com/office/word/2010/wordml" xmlns:wpg="http://schemas.microsoft.com/office/word/2010/wordprocessingGroup" xmlns:wpi="http://schemas.microsoft.com/office/word/2010/wordprocessingInk" xmlns:wne="http://schemas.microsoft.com/office/word/2006/wordml" xmlns:wps="http://schemas.microsoft.com/office/word/2010/wordprocessingShape" mc:Ignorable="w14 wp14">
   <w:body>
     <w:p>
-      <w:bookmarkStart w:id="0" w:name="_GoBack"/>
+      <w:r>
+        <w:t>Import this</w:t>
+      </w:r>
+    </w:p>
+    <w:p/>
+    <w:p>
       <w:r>
         <w:t>Running scripts:</w:t>
       </w:r>
@@ -44,7 +49,6 @@
         <w:t>Basic math</w:t>
       </w:r>
     </w:p>
-    <w:p/>
     <w:p>
       <w:pPr>
         <w:ind w:firstLine="720"/>
@@ -53,6 +57,14 @@
         <w:t>2 + 2</w:t>
       </w:r>
     </w:p>
+    <w:p>
+      <w:pPr>
+        <w:ind w:firstLine="720"/>
+      </w:pPr>
+      <w:r>
+        <w:t>2 ** 2</w:t>
+      </w:r>
+    </w:p>
     <w:p/>
     <w:p>
       <w:r>
@@ -69,6 +81,53 @@
       <w:r>
         <w:tab/>
         <w:t>‘7’ * 7</w:t>
+      </w:r>
+    </w:p>
+    <w:p>
+      <w:r>
+        <w:t>String manipulation</w:t>
+      </w:r>
+    </w:p>
+    <w:p>
+      <w:r>
+        <w:tab/>
+        <w:t>“</w:t>
+      </w:r>
+      <w:proofErr w:type="gramStart"/>
+      <w:r>
+        <w:t>hello</w:t>
+      </w:r>
+      <w:proofErr w:type="gramEnd"/>
+      <w:r>
+        <w:t>”[1:3]</w:t>
+      </w:r>
+    </w:p>
+    <w:p>
+      <w:r>
+        <w:tab/>
+        <w:t>“</w:t>
+      </w:r>
+      <w:proofErr w:type="gramStart"/>
+      <w:r>
+        <w:t>hello</w:t>
+      </w:r>
+      <w:proofErr w:type="gramEnd"/>
+      <w:r>
+        <w:t>”[1::2]</w:t>
+      </w:r>
+    </w:p>
+    <w:p>
+      <w:r>
+        <w:tab/>
+        <w:t>“</w:t>
+      </w:r>
+      <w:proofErr w:type="gramStart"/>
+      <w:r>
+        <w:t>hello</w:t>
+      </w:r>
+      <w:proofErr w:type="gramEnd"/>
+      <w:r>
+        <w:t>”[::-1]</w:t>
       </w:r>
     </w:p>
     <w:p/>
@@ -158,6 +217,114 @@
     </w:p>
     <w:p/>
     <w:p>
+      <w:r>
+        <w:t>Range</w:t>
+      </w:r>
+    </w:p>
+    <w:p>
+      <w:r>
+        <w:tab/>
+      </w:r>
+      <w:proofErr w:type="gramStart"/>
+      <w:r>
+        <w:t>Range(</w:t>
+      </w:r>
+      <w:proofErr w:type="gramEnd"/>
+      <w:r>
+        <w:t>10), range(1, 10, 2)</w:t>
+      </w:r>
+    </w:p>
+    <w:p>
+      <w:r>
+        <w:tab/>
+      </w:r>
+      <w:proofErr w:type="spellStart"/>
+      <w:proofErr w:type="gramStart"/>
+      <w:r>
+        <w:t>Xrange</w:t>
+      </w:r>
+      <w:proofErr w:type="spellEnd"/>
+      <w:r>
+        <w:t>(</w:t>
+      </w:r>
+      <w:proofErr w:type="gramEnd"/>
+      <w:r>
+        <w:t>10)</w:t>
+      </w:r>
+    </w:p>
+    <w:p/>
+    <w:p>
+      <w:r>
+        <w:t>Doc strings</w:t>
+      </w:r>
+    </w:p>
+    <w:p>
+      <w:r>
+        <w:tab/>
+      </w:r>
+      <w:proofErr w:type="spellStart"/>
+      <w:r>
+        <w:t>Def</w:t>
+      </w:r>
+      <w:proofErr w:type="spellEnd"/>
+      <w:r>
+        <w:t xml:space="preserve"> </w:t>
+      </w:r>
+      <w:proofErr w:type="spellStart"/>
+      <w:r>
+        <w:t>my_</w:t>
+      </w:r>
+      <w:proofErr w:type="gramStart"/>
+      <w:r>
+        <w:t>func</w:t>
+      </w:r>
+      <w:proofErr w:type="spellEnd"/>
+      <w:r>
+        <w:t>(</w:t>
+      </w:r>
+      <w:proofErr w:type="gramEnd"/>
+      <w:r>
+        <w:t>):</w:t>
+      </w:r>
+    </w:p>
+    <w:p>
+      <w:r>
+        <w:tab/>
+      </w:r>
+      <w:r>
+        <w:tab/>
+        <w:t>“””do something, but document it.”””</w:t>
+      </w:r>
+    </w:p>
+    <w:p>
+      <w:r>
+        <w:tab/>
+      </w:r>
+      <w:r>
+        <w:tab/>
+        <w:t>Pass</w:t>
+      </w:r>
+    </w:p>
+    <w:p>
+      <w:r>
+        <w:tab/>
+        <w:t>My_</w:t>
+      </w:r>
+      <w:proofErr w:type="spellStart"/>
+      <w:r>
+        <w:t>func</w:t>
+      </w:r>
+      <w:proofErr w:type="spellEnd"/>
+      <w:r>
+        <w:t>.__doc__</w:t>
+      </w:r>
+    </w:p>
+    <w:p/>
+    <w:p/>
+    <w:p/>
+    <w:p/>
+    <w:p/>
+    <w:p>
       <w:pPr>
         <w:rPr>
           <w:b/>
@@ -172,30 +339,926 @@
     </w:p>
     <w:p/>
     <w:p>
-      <w:hyperlink r:id="rId5" w:history="1">
-        <w:r>
-          <w:rPr>
-            <w:rStyle w:val="Hyperlink"/>
-          </w:rPr>
-          <w:t>http://docs.python.org/2/tutorial/controlflow.html</w:t>
-        </w:r>
-      </w:hyperlink>
-    </w:p>
-    <w:p>
-      <w:hyperlink r:id="rId6" w:history="1">
-        <w:r>
-          <w:rPr>
-            <w:rStyle w:val="Hyperlink"/>
-          </w:rPr>
-          <w:t>http://tdc-www.harvard.edu/Python.pdf</w:t>
-        </w:r>
-      </w:hyperlink>
-    </w:p>
-    <w:p/>
-    <w:bookmarkEnd w:id="0"/>
+      <w:r>
+        <w:t>Tuple, List</w:t>
+      </w:r>
+    </w:p>
+    <w:p>
+      <w:pPr>
+        <w:ind w:firstLine="720"/>
+      </w:pPr>
+      <w:proofErr w:type="spellStart"/>
+      <w:proofErr w:type="gramStart"/>
+      <w:r>
+        <w:t>tu</w:t>
+      </w:r>
+      <w:proofErr w:type="spellEnd"/>
+      <w:proofErr w:type="gramEnd"/>
+      <w:r>
+        <w:t xml:space="preserve"> = (23, ‘</w:t>
+      </w:r>
+      <w:proofErr w:type="spellStart"/>
+      <w:r>
+        <w:t>abc</w:t>
+      </w:r>
+      <w:proofErr w:type="spellEnd"/>
+      <w:r>
+        <w:t>’, 4.56, (2,3), ‘</w:t>
+      </w:r>
+      <w:proofErr w:type="spellStart"/>
+      <w:r>
+        <w:t>def</w:t>
+      </w:r>
+      <w:proofErr w:type="spellEnd"/>
+      <w:r>
+        <w:t>’)</w:t>
+      </w:r>
+    </w:p>
+    <w:p>
+      <w:pPr>
+        <w:ind w:firstLine="720"/>
+      </w:pPr>
+      <w:proofErr w:type="gramStart"/>
+      <w:r>
+        <w:t>li</w:t>
+      </w:r>
+      <w:proofErr w:type="gramEnd"/>
+      <w:r>
+        <w:t xml:space="preserve"> = [“</w:t>
+      </w:r>
+      <w:proofErr w:type="spellStart"/>
+      <w:r>
+        <w:t>abc</w:t>
+      </w:r>
+      <w:proofErr w:type="spellEnd"/>
+      <w:r>
+        <w:t>”, 34, 4.34, 23]</w:t>
+      </w:r>
+    </w:p>
+    <w:p>
+      <w:pPr>
+        <w:ind w:firstLine="720"/>
+      </w:pPr>
+      <w:proofErr w:type="spellStart"/>
+      <w:proofErr w:type="gramStart"/>
+      <w:r>
+        <w:t>tu</w:t>
+      </w:r>
+      <w:proofErr w:type="spellEnd"/>
+      <w:r>
+        <w:t>[</w:t>
+      </w:r>
+      <w:proofErr w:type="gramEnd"/>
+      <w:r>
+        <w:t>1]</w:t>
+      </w:r>
+    </w:p>
+    <w:p>
+      <w:pPr>
+        <w:ind w:firstLine="720"/>
+      </w:pPr>
+      <w:proofErr w:type="gramStart"/>
+      <w:r>
+        <w:t>li[</w:t>
+      </w:r>
+      <w:proofErr w:type="gramEnd"/>
+      <w:r>
+        <w:t>1]</w:t>
+      </w:r>
+    </w:p>
+    <w:p>
+      <w:pPr>
+        <w:ind w:firstLine="720"/>
+      </w:pPr>
+      <w:r>
+        <w:t xml:space="preserve">Negative index: </w:t>
+      </w:r>
+      <w:proofErr w:type="spellStart"/>
+      <w:proofErr w:type="gramStart"/>
+      <w:r>
+        <w:t>tu</w:t>
+      </w:r>
+      <w:proofErr w:type="spellEnd"/>
+      <w:r>
+        <w:t>[</w:t>
+      </w:r>
+      <w:proofErr w:type="gramEnd"/>
+      <w:r>
+        <w:t>-1], li[-1]</w:t>
+      </w:r>
+    </w:p>
+    <w:p>
+      <w:pPr>
+        <w:ind w:firstLine="720"/>
+      </w:pPr>
+      <w:r>
+        <w:t xml:space="preserve">Slicing: </w:t>
+      </w:r>
+      <w:proofErr w:type="spellStart"/>
+      <w:proofErr w:type="gramStart"/>
+      <w:r>
+        <w:t>tu</w:t>
+      </w:r>
+      <w:proofErr w:type="spellEnd"/>
+      <w:r>
+        <w:t>[</w:t>
+      </w:r>
+      <w:proofErr w:type="gramEnd"/>
+      <w:r>
+        <w:t>1:3]</w:t>
+      </w:r>
+      <w:r>
+        <w:t>, li[3:]</w:t>
+      </w:r>
+    </w:p>
+    <w:p>
+      <w:pPr>
+        <w:ind w:firstLine="720"/>
+      </w:pPr>
+    </w:p>
+    <w:p>
+      <w:pPr>
+        <w:ind w:firstLine="720"/>
+      </w:pPr>
+      <w:r>
+        <w:t>[1, 2, 3] + [5, 6]</w:t>
+      </w:r>
+    </w:p>
+    <w:p>
+      <w:pPr>
+        <w:ind w:firstLine="720"/>
+      </w:pPr>
+      <w:r>
+        <w:t>[1, 2, 3] * 3</w:t>
+      </w:r>
+    </w:p>
+    <w:p>
+      <w:pPr>
+        <w:ind w:firstLine="720"/>
+      </w:pPr>
+    </w:p>
+    <w:p>
+      <w:r>
+        <w:t xml:space="preserve">Mutable </w:t>
+      </w:r>
+      <w:proofErr w:type="spellStart"/>
+      <w:r>
+        <w:t>vs</w:t>
+      </w:r>
+      <w:proofErr w:type="spellEnd"/>
+      <w:r>
+        <w:t xml:space="preserve"> Immutable</w:t>
+      </w:r>
+    </w:p>
+    <w:p>
+      <w:r>
+        <w:tab/>
+      </w:r>
+      <w:r>
+        <w:t>t = (23, ‘</w:t>
+      </w:r>
+      <w:proofErr w:type="spellStart"/>
+      <w:r>
+        <w:t>abc</w:t>
+      </w:r>
+      <w:proofErr w:type="spellEnd"/>
+      <w:r>
+        <w:t>’, 4.56, (2</w:t>
+      </w:r>
+      <w:proofErr w:type="gramStart"/>
+      <w:r>
+        <w:t>,3</w:t>
+      </w:r>
+      <w:proofErr w:type="gramEnd"/>
+      <w:r>
+        <w:t>), ‘</w:t>
+      </w:r>
+      <w:proofErr w:type="spellStart"/>
+      <w:r>
+        <w:t>def</w:t>
+      </w:r>
+      <w:proofErr w:type="spellEnd"/>
+      <w:r>
+        <w:t>’)</w:t>
+      </w:r>
+    </w:p>
+    <w:p>
+      <w:pPr>
+        <w:ind w:firstLine="720"/>
+      </w:pPr>
+      <w:proofErr w:type="gramStart"/>
+      <w:r>
+        <w:t>t[</w:t>
+      </w:r>
+      <w:proofErr w:type="gramEnd"/>
+      <w:r>
+        <w:t>2] = 3.14</w:t>
+      </w:r>
+      <w:r>
+        <w:t xml:space="preserve"> </w:t>
+      </w:r>
+      <w:r>
+        <w:sym w:font="Wingdings" w:char="F0E0"/>
+      </w:r>
+      <w:r>
+        <w:t xml:space="preserve"> error</w:t>
+      </w:r>
+    </w:p>
+    <w:p>
+      <w:pPr>
+        <w:ind w:firstLine="720"/>
+      </w:pPr>
+    </w:p>
+    <w:p>
+      <w:pPr>
+        <w:ind w:firstLine="720"/>
+      </w:pPr>
+      <w:proofErr w:type="gramStart"/>
+      <w:r>
+        <w:t>li</w:t>
+      </w:r>
+      <w:proofErr w:type="gramEnd"/>
+      <w:r>
+        <w:t xml:space="preserve"> = [‘</w:t>
+      </w:r>
+      <w:proofErr w:type="spellStart"/>
+      <w:r>
+        <w:t>abc</w:t>
+      </w:r>
+      <w:proofErr w:type="spellEnd"/>
+      <w:r>
+        <w:t>’, 23, 4.34, 23]</w:t>
+      </w:r>
+    </w:p>
+    <w:p>
+      <w:pPr>
+        <w:ind w:firstLine="720"/>
+      </w:pPr>
+      <w:proofErr w:type="gramStart"/>
+      <w:r>
+        <w:t>li[</w:t>
+      </w:r>
+      <w:proofErr w:type="gramEnd"/>
+      <w:r>
+        <w:t>1] = 45</w:t>
+      </w:r>
+    </w:p>
+    <w:p>
+      <w:pPr>
+        <w:ind w:firstLine="720"/>
+      </w:pPr>
+      <w:proofErr w:type="gramStart"/>
+      <w:r>
+        <w:t>li</w:t>
+      </w:r>
+      <w:proofErr w:type="gramEnd"/>
+    </w:p>
+    <w:p>
+      <w:pPr>
+        <w:ind w:firstLine="720"/>
+      </w:pPr>
+    </w:p>
+    <w:p>
+      <w:r>
+        <w:t>List comprehensions</w:t>
+      </w:r>
+    </w:p>
+    <w:p>
+      <w:pPr>
+        <w:ind w:firstLine="720"/>
+        <w:rPr>
+          <w:rFonts w:ascii="Arial" w:hAnsi="Arial" w:cs="Arial"/>
+          <w:color w:val="000000"/>
+          <w:shd w:val="clear" w:color="auto" w:fill="FFFFFF"/>
+        </w:rPr>
+      </w:pPr>
+      <w:proofErr w:type="gramStart"/>
+      <w:r>
+        <w:rPr>
+          <w:rFonts w:ascii="Arial" w:hAnsi="Arial" w:cs="Arial"/>
+          <w:color w:val="000000"/>
+          <w:shd w:val="clear" w:color="auto" w:fill="FFFFFF"/>
+        </w:rPr>
+        <w:t>concise</w:t>
+      </w:r>
+      <w:proofErr w:type="gramEnd"/>
+      <w:r>
+        <w:rPr>
+          <w:rFonts w:ascii="Arial" w:hAnsi="Arial" w:cs="Arial"/>
+          <w:color w:val="000000"/>
+          <w:shd w:val="clear" w:color="auto" w:fill="FFFFFF"/>
+        </w:rPr>
+        <w:t xml:space="preserve"> way to create lists</w:t>
+      </w:r>
+    </w:p>
+    <w:p>
+      <w:pPr>
+        <w:ind w:firstLine="720"/>
+        <w:rPr>
+          <w:rFonts w:ascii="Arial" w:hAnsi="Arial" w:cs="Arial"/>
+          <w:color w:val="000000"/>
+          <w:shd w:val="clear" w:color="auto" w:fill="FFFFFF"/>
+        </w:rPr>
+      </w:pPr>
+    </w:p>
+    <w:p>
+      <w:pPr>
+        <w:ind w:firstLine="720"/>
+      </w:pPr>
+      <w:proofErr w:type="gramStart"/>
+      <w:r>
+        <w:t>squares</w:t>
+      </w:r>
+      <w:proofErr w:type="gramEnd"/>
+      <w:r>
+        <w:t xml:space="preserve"> = []</w:t>
+      </w:r>
+    </w:p>
+    <w:p>
+      <w:pPr>
+        <w:ind w:firstLine="720"/>
+      </w:pPr>
+      <w:proofErr w:type="gramStart"/>
+      <w:r>
+        <w:t>for</w:t>
+      </w:r>
+      <w:proofErr w:type="gramEnd"/>
+      <w:r>
+        <w:t xml:space="preserve"> x in range(10):</w:t>
+      </w:r>
+    </w:p>
+    <w:p>
+      <w:pPr>
+        <w:ind w:firstLine="720"/>
+      </w:pPr>
+      <w:r>
+        <w:t xml:space="preserve">...     </w:t>
+      </w:r>
+      <w:proofErr w:type="spellStart"/>
+      <w:r>
+        <w:t>squares.append</w:t>
+      </w:r>
+      <w:proofErr w:type="spellEnd"/>
+      <w:r>
+        <w:t>(x**2)</w:t>
+      </w:r>
+    </w:p>
+    <w:p>
+      <w:pPr>
+        <w:ind w:firstLine="720"/>
+      </w:pPr>
+      <w:r>
+        <w:t>...</w:t>
+      </w:r>
+    </w:p>
+    <w:p>
+      <w:pPr>
+        <w:ind w:firstLine="720"/>
+      </w:pPr>
+      <w:proofErr w:type="gramStart"/>
+      <w:r>
+        <w:t>squares</w:t>
+      </w:r>
+      <w:proofErr w:type="gramEnd"/>
+    </w:p>
+    <w:p>
+      <w:pPr>
+        <w:ind w:firstLine="720"/>
+      </w:pPr>
+      <w:r>
+        <w:t>[0, 1, 4, 9, 16, 25, 36, 49, 64, 81]</w:t>
+      </w:r>
+    </w:p>
+    <w:p>
+      <w:pPr>
+        <w:ind w:firstLine="720"/>
+      </w:pPr>
+    </w:p>
+    <w:p>
+      <w:pPr>
+        <w:ind w:firstLine="720"/>
+      </w:pPr>
+      <w:proofErr w:type="gramStart"/>
+      <w:r>
+        <w:t>squares</w:t>
+      </w:r>
+      <w:proofErr w:type="gramEnd"/>
+      <w:r>
+        <w:t xml:space="preserve"> = [x**2 for x in range(10)]</w:t>
+      </w:r>
+    </w:p>
+    <w:p>
+      <w:pPr>
+        <w:ind w:firstLine="720"/>
+      </w:pPr>
+    </w:p>
+    <w:p>
+      <w:pPr>
+        <w:ind w:firstLine="720"/>
+      </w:pPr>
+      <w:r>
+        <w:t>[(x, y) for x in [1</w:t>
+      </w:r>
+      <w:proofErr w:type="gramStart"/>
+      <w:r>
+        <w:t>,2,3</w:t>
+      </w:r>
+      <w:proofErr w:type="gramEnd"/>
+      <w:r>
+        <w:t>] for y in [3,1,4] if x != y]</w:t>
+      </w:r>
+    </w:p>
+    <w:p>
+      <w:pPr>
+        <w:ind w:firstLine="720"/>
+      </w:pPr>
+    </w:p>
+    <w:p>
+      <w:proofErr w:type="spellStart"/>
+      <w:r>
+        <w:t>Dict</w:t>
+      </w:r>
+      <w:proofErr w:type="spellEnd"/>
+    </w:p>
+    <w:p>
+      <w:r>
+        <w:tab/>
+      </w:r>
+      <w:proofErr w:type="spellStart"/>
+      <w:proofErr w:type="gramStart"/>
+      <w:r>
+        <w:t>tel</w:t>
+      </w:r>
+      <w:proofErr w:type="spellEnd"/>
+      <w:proofErr w:type="gramEnd"/>
+      <w:r>
+        <w:t xml:space="preserve"> = {'jack': 4098, '</w:t>
+      </w:r>
+      <w:proofErr w:type="spellStart"/>
+      <w:r>
+        <w:t>sape</w:t>
+      </w:r>
+      <w:proofErr w:type="spellEnd"/>
+      <w:r>
+        <w:t>': 4139}</w:t>
+      </w:r>
+    </w:p>
+    <w:p>
+      <w:r>
+        <w:tab/>
+      </w:r>
+      <w:proofErr w:type="spellStart"/>
+      <w:proofErr w:type="gramStart"/>
+      <w:r>
+        <w:t>tel</w:t>
+      </w:r>
+      <w:proofErr w:type="spellEnd"/>
+      <w:r>
+        <w:t>[</w:t>
+      </w:r>
+      <w:proofErr w:type="gramEnd"/>
+      <w:r>
+        <w:t>'</w:t>
+      </w:r>
+      <w:proofErr w:type="spellStart"/>
+      <w:r>
+        <w:t>guido</w:t>
+      </w:r>
+      <w:proofErr w:type="spellEnd"/>
+      <w:r>
+        <w:t>'] = 4127</w:t>
+      </w:r>
+    </w:p>
+    <w:p>
+      <w:r>
+        <w:tab/>
+      </w:r>
+      <w:proofErr w:type="spellStart"/>
+      <w:proofErr w:type="gramStart"/>
+      <w:r>
+        <w:t>tel</w:t>
+      </w:r>
+      <w:proofErr w:type="spellEnd"/>
+      <w:r>
+        <w:t>[</w:t>
+      </w:r>
+      <w:proofErr w:type="gramEnd"/>
+      <w:r>
+        <w:t>'jack']</w:t>
+      </w:r>
+    </w:p>
+    <w:p/>
+    <w:p>
+      <w:r>
+        <w:tab/>
+      </w:r>
+      <w:r>
+        <w:t>{</w:t>
+      </w:r>
+      <w:proofErr w:type="gramStart"/>
+      <w:r>
+        <w:t>x</w:t>
+      </w:r>
+      <w:proofErr w:type="gramEnd"/>
+      <w:r>
+        <w:t>: x**2 for x in (2, 4, 6)}</w:t>
+      </w:r>
+    </w:p>
+    <w:p/>
+    <w:p>
+      <w:r>
+        <w:tab/>
+        <w:t>Names = [‘</w:t>
+      </w:r>
+      <w:proofErr w:type="spellStart"/>
+      <w:r>
+        <w:t>karan</w:t>
+      </w:r>
+      <w:proofErr w:type="spellEnd"/>
+      <w:r>
+        <w:t>’, ‘grant’, ‘</w:t>
+      </w:r>
+      <w:proofErr w:type="spellStart"/>
+      <w:r>
+        <w:t>owen</w:t>
+      </w:r>
+      <w:proofErr w:type="spellEnd"/>
+      <w:r>
+        <w:t>’]</w:t>
+      </w:r>
+    </w:p>
+    <w:p>
+      <w:r>
+        <w:tab/>
+        <w:t>Grades = [4.00, 3.9, 3.9]</w:t>
+      </w:r>
+    </w:p>
+    <w:p>
+      <w:r>
+        <w:tab/>
+      </w:r>
+      <w:proofErr w:type="spellStart"/>
+      <w:proofErr w:type="gramStart"/>
+      <w:r>
+        <w:t>Dict</w:t>
+      </w:r>
+      <w:proofErr w:type="spellEnd"/>
+      <w:r>
+        <w:t>(</w:t>
+      </w:r>
+      <w:proofErr w:type="gramEnd"/>
+      <w:r>
+        <w:t>zip(names, grades))</w:t>
+      </w:r>
+    </w:p>
+    <w:p>
+      <w:pPr>
+        <w:rPr>
+          <w:b/>
+        </w:rPr>
+      </w:pPr>
+    </w:p>
+    <w:p>
+      <w:pPr>
+        <w:rPr>
+          <w:b/>
+        </w:rPr>
+      </w:pPr>
+    </w:p>
+    <w:p>
+      <w:pPr>
+        <w:rPr>
+          <w:b/>
+        </w:rPr>
+      </w:pPr>
+      <w:r>
+        <w:rPr>
+          <w:b/>
+        </w:rPr>
+        <w:lastRenderedPageBreak/>
+        <w:t>File IO</w:t>
+      </w:r>
+    </w:p>
+    <w:p/>
+    <w:p>
+      <w:r>
+        <w:t xml:space="preserve">With </w:t>
+      </w:r>
+      <w:proofErr w:type="gramStart"/>
+      <w:r>
+        <w:t>open(</w:t>
+      </w:r>
+      <w:proofErr w:type="gramEnd"/>
+      <w:r>
+        <w:t>‘data.txt’) as f:</w:t>
+      </w:r>
+    </w:p>
+    <w:p>
+      <w:r>
+        <w:tab/>
+        <w:t>For line in f:</w:t>
+      </w:r>
+    </w:p>
+    <w:p>
+      <w:r>
+        <w:tab/>
+      </w:r>
+      <w:r>
+        <w:tab/>
+        <w:t>Print line</w:t>
+      </w:r>
+    </w:p>
+    <w:p/>
+    <w:p>
+      <w:pPr>
+        <w:rPr>
+          <w:b/>
+        </w:rPr>
+      </w:pPr>
+      <w:proofErr w:type="spellStart"/>
+      <w:r>
+        <w:rPr>
+          <w:b/>
+        </w:rPr>
+        <w:t>Misc</w:t>
+      </w:r>
+      <w:proofErr w:type="spellEnd"/>
+    </w:p>
+    <w:p/>
+    <w:p>
+      <w:r>
+        <w:t>basket = ['apple', 'orange', 'apple', 'pear', 'orange', 'banana']</w:t>
+      </w:r>
+    </w:p>
+    <w:p/>
+    <w:p>
+      <w:proofErr w:type="gramStart"/>
+      <w:r>
+        <w:t>for</w:t>
+      </w:r>
+      <w:proofErr w:type="gramEnd"/>
+      <w:r>
+        <w:t xml:space="preserve"> </w:t>
+      </w:r>
+      <w:proofErr w:type="spellStart"/>
+      <w:r>
+        <w:t>i</w:t>
+      </w:r>
+      <w:proofErr w:type="spellEnd"/>
+      <w:r>
+        <w:t>, v in enumerate(</w:t>
+      </w:r>
+      <w:r>
+        <w:t>basket</w:t>
+      </w:r>
+      <w:r>
+        <w:t>):</w:t>
+      </w:r>
+    </w:p>
+    <w:p>
+      <w:r>
+        <w:tab/>
+      </w:r>
+      <w:proofErr w:type="gramStart"/>
+      <w:r>
+        <w:t>print</w:t>
+      </w:r>
+      <w:proofErr w:type="gramEnd"/>
+      <w:r>
+        <w:t xml:space="preserve"> I, v</w:t>
+      </w:r>
+    </w:p>
+    <w:p/>
+    <w:p>
+      <w:proofErr w:type="gramStart"/>
+      <w:r>
+        <w:t>for</w:t>
+      </w:r>
+      <w:proofErr w:type="gramEnd"/>
+      <w:r>
+        <w:t xml:space="preserve"> </w:t>
+      </w:r>
+      <w:proofErr w:type="spellStart"/>
+      <w:r>
+        <w:t>i</w:t>
+      </w:r>
+      <w:proofErr w:type="spellEnd"/>
+      <w:r>
+        <w:t xml:space="preserve"> in reversed(</w:t>
+      </w:r>
+      <w:proofErr w:type="spellStart"/>
+      <w:r>
+        <w:t>xrange</w:t>
+      </w:r>
+      <w:proofErr w:type="spellEnd"/>
+      <w:r>
+        <w:t>(1,10,2))</w:t>
+      </w:r>
+      <w:r>
+        <w:t>:</w:t>
+      </w:r>
+    </w:p>
+    <w:p>
+      <w:r>
+        <w:tab/>
+      </w:r>
+      <w:proofErr w:type="gramStart"/>
+      <w:r>
+        <w:t>print</w:t>
+      </w:r>
+      <w:proofErr w:type="gramEnd"/>
+      <w:r>
+        <w:t xml:space="preserve"> </w:t>
+      </w:r>
+      <w:proofErr w:type="spellStart"/>
+      <w:r>
+        <w:t>i</w:t>
+      </w:r>
+      <w:proofErr w:type="spellEnd"/>
+    </w:p>
+    <w:p/>
+    <w:p>
+      <w:proofErr w:type="gramStart"/>
+      <w:r>
+        <w:t>for</w:t>
+      </w:r>
+      <w:proofErr w:type="gramEnd"/>
+      <w:r>
+        <w:t xml:space="preserve"> f in sorted(set(basket)):</w:t>
+      </w:r>
+    </w:p>
+    <w:p>
+      <w:r>
+        <w:tab/>
+      </w:r>
+      <w:proofErr w:type="gramStart"/>
+      <w:r>
+        <w:t>print</w:t>
+      </w:r>
+      <w:proofErr w:type="gramEnd"/>
+      <w:r>
+        <w:t xml:space="preserve"> f</w:t>
+      </w:r>
+    </w:p>
+    <w:p/>
+    <w:p>
+      <w:r>
+        <w:t>Sort list by length:</w:t>
+      </w:r>
+    </w:p>
+    <w:p>
+      <w:r>
+        <w:tab/>
+        <w:t xml:space="preserve">Print </w:t>
+      </w:r>
+      <w:proofErr w:type="gramStart"/>
+      <w:r>
+        <w:t>sorted(</w:t>
+      </w:r>
+      <w:proofErr w:type="gramEnd"/>
+      <w:r>
+        <w:t>colors, key=</w:t>
+      </w:r>
+      <w:proofErr w:type="spellStart"/>
+      <w:r>
+        <w:t>len</w:t>
+      </w:r>
+      <w:proofErr w:type="spellEnd"/>
+      <w:r>
+        <w:t>)</w:t>
+      </w:r>
+    </w:p>
+    <w:p/>
+    <w:p>
+      <w:r>
+        <w:t xml:space="preserve">Default </w:t>
+      </w:r>
+      <w:proofErr w:type="spellStart"/>
+      <w:r>
+        <w:t>dict</w:t>
+      </w:r>
+      <w:proofErr w:type="spellEnd"/>
+    </w:p>
+    <w:p>
+      <w:pPr>
+        <w:ind w:left="720"/>
+      </w:pPr>
+      <w:r>
+        <w:t xml:space="preserve">From collections import </w:t>
+      </w:r>
+      <w:proofErr w:type="spellStart"/>
+      <w:r>
+        <w:t>defaultdict</w:t>
+      </w:r>
+      <w:proofErr w:type="spellEnd"/>
+    </w:p>
+    <w:p>
+      <w:pPr>
+        <w:ind w:firstLine="720"/>
+      </w:pPr>
+      <w:r>
+        <w:t>basket = ['apple', 'orange', 'apple', 'pear', 'orange', 'banana']</w:t>
+      </w:r>
+    </w:p>
+    <w:p>
+      <w:pPr>
+        <w:ind w:left="720"/>
+      </w:pPr>
+      <w:r>
+        <w:t xml:space="preserve">D = </w:t>
+      </w:r>
+      <w:proofErr w:type="spellStart"/>
+      <w:proofErr w:type="gramStart"/>
+      <w:r>
+        <w:t>defaultdict</w:t>
+      </w:r>
+      <w:proofErr w:type="spellEnd"/>
+      <w:r>
+        <w:t>(</w:t>
+      </w:r>
+      <w:proofErr w:type="spellStart"/>
+      <w:proofErr w:type="gramEnd"/>
+      <w:r>
+        <w:t>int</w:t>
+      </w:r>
+      <w:proofErr w:type="spellEnd"/>
+      <w:r>
+        <w:t>)</w:t>
+      </w:r>
+    </w:p>
+    <w:p>
+      <w:r>
+        <w:tab/>
+      </w:r>
+      <w:r>
+        <w:t>For fruit in basket:</w:t>
+      </w:r>
+    </w:p>
+    <w:p>
+      <w:r>
+        <w:tab/>
+      </w:r>
+      <w:r>
+        <w:tab/>
+        <w:t>D[fruit] += 1</w:t>
+      </w:r>
+    </w:p>
+    <w:p>
+      <w:r>
+        <w:tab/>
+        <w:t>Print d</w:t>
+      </w:r>
+    </w:p>
+    <w:p/>
+    <w:p>
+      <w:r>
+        <w:t xml:space="preserve">String </w:t>
+      </w:r>
+      <w:proofErr w:type="spellStart"/>
+      <w:r>
+        <w:t>concat</w:t>
+      </w:r>
+      <w:proofErr w:type="spellEnd"/>
+      <w:r>
+        <w:t xml:space="preserve"> – join</w:t>
+      </w:r>
+    </w:p>
+    <w:p>
+      <w:r>
+        <w:tab/>
+        <w:t>Print ‘, ‘.</w:t>
+      </w:r>
+      <w:proofErr w:type="gramStart"/>
+      <w:r>
+        <w:t>join(</w:t>
+      </w:r>
+      <w:proofErr w:type="gramEnd"/>
+      <w:r>
+        <w:t>range(1, 101))</w:t>
+      </w:r>
+    </w:p>
+    <w:p/>
+    <w:p>
+      <w:r>
+        <w:t xml:space="preserve">One </w:t>
+      </w:r>
+      <w:proofErr w:type="gramStart"/>
+      <w:r>
+        <w:t>liners</w:t>
+      </w:r>
+      <w:proofErr w:type="gramEnd"/>
+    </w:p>
+    <w:p>
+      <w:r>
+        <w:tab/>
+        <w:t>Print sum([I ** 2 for I in range(10)])</w:t>
+      </w:r>
+      <w:bookmarkStart w:id="0" w:name="_GoBack"/>
+      <w:bookmarkEnd w:id="0"/>
+    </w:p>
     <w:sectPr>
       <w:pgSz w:w="12240" w:h="15840"/>
-      <w:pgMar w:top="1440" w:right="1800" w:bottom="1440" w:left="1800" w:header="720" w:footer="720" w:gutter="0"/>
+      <w:pgMar w:top="630" w:right="1800" w:bottom="1440" w:left="1800" w:header="720" w:footer="720" w:gutter="0"/>
       <w:cols w:space="720"/>
       <w:docGrid w:linePitch="360"/>
     </w:sectPr>
@@ -216,7 +1279,7 @@
     </w:rPrDefault>
     <w:pPrDefault/>
   </w:docDefaults>
-  <w:latentStyles w:defLockedState="0" w:defUIPriority="99" w:defSemiHidden="1" w:defUnhideWhenUsed="1" w:defQFormat="0" w:count="276">
+  <w:latentStyles w:defLockedState="0" w:defUIPriority="99" w:defSemiHidden="1" w:defUnhideWhenUsed="1" w:defQFormat="0" w:count="267">
     <w:lsdException w:name="Normal" w:semiHidden="0" w:uiPriority="0" w:unhideWhenUsed="0" w:qFormat="1"/>
     <w:lsdException w:name="heading 1" w:semiHidden="0" w:uiPriority="9" w:unhideWhenUsed="0" w:qFormat="1"/>
     <w:lsdException w:name="heading 2" w:uiPriority="9" w:qFormat="1"/>
@@ -397,11 +1460,23 @@
       <w:u w:val="single"/>
     </w:rPr>
   </w:style>
+  <w:style w:type="character" w:styleId="FollowedHyperlink">
+    <w:name w:val="FollowedHyperlink"/>
+    <w:basedOn w:val="DefaultParagraphFont"/>
+    <w:uiPriority w:val="99"/>
+    <w:semiHidden/>
+    <w:unhideWhenUsed/>
+    <w:rsid w:val="00E1038C"/>
+    <w:rPr>
+      <w:color w:val="800080" w:themeColor="followedHyperlink"/>
+      <w:u w:val="single"/>
+    </w:rPr>
+  </w:style>
 </w:styles>
 </file>
 
 <file path=word/stylesWithEffects.xml><?xml version="1.0" encoding="utf-8"?>
-<w:styles xmlns:wpc="http://schemas.microsoft.com/office/word/2010/wordprocessingCanvas" xmlns:mo="http://schemas.microsoft.com/office/mac/office/2008/main" xmlns:mc="http://schemas.openxmlformats.org/markup-compatibility/2006" xmlns:mv="urn:schemas-microsoft-com:mac:vml" xmlns:o="urn:schemas-microsoft-com:office:office" xmlns:r="http://schemas.openxmlformats.org/officeDocument/2006/relationships" xmlns:m="http://schemas.openxmlformats.org/officeDocument/2006/math" xmlns:v="urn:schemas-microsoft-com:vml" xmlns:wp14="http://schemas.microsoft.com/office/word/2010/wordprocessingDrawing" xmlns:wp="http://schemas.openxmlformats.org/drawingml/2006/wordprocessingDrawing" xmlns:w10="urn:schemas-microsoft-com:office:word" xmlns:w="http://schemas.openxmlformats.org/wordprocessingml/2006/main" xmlns:w14="http://schemas.microsoft.com/office/word/2010/wordml" xmlns:wpg="http://schemas.microsoft.com/office/word/2010/wordprocessingGroup" xmlns:wpi="http://schemas.microsoft.com/office/word/2010/wordprocessingInk" xmlns:wne="http://schemas.microsoft.com/office/word/2006/wordml" xmlns:wps="http://schemas.microsoft.com/office/word/2010/wordprocessingShape" mc:Ignorable="w14 wp14">
+<w:styles xmlns:wpc="http://schemas.microsoft.com/office/word/2010/wordprocessingCanvas" xmlns:mc="http://schemas.openxmlformats.org/markup-compatibility/2006" xmlns:o="urn:schemas-microsoft-com:office:office" xmlns:r="http://schemas.openxmlformats.org/officeDocument/2006/relationships" xmlns:m="http://schemas.openxmlformats.org/officeDocument/2006/math" xmlns:v="urn:schemas-microsoft-com:vml" xmlns:wp14="http://schemas.microsoft.com/office/word/2010/wordprocessingDrawing" xmlns:wp="http://schemas.openxmlformats.org/drawingml/2006/wordprocessingDrawing" xmlns:w10="urn:schemas-microsoft-com:office:word" xmlns:w="http://schemas.openxmlformats.org/wordprocessingml/2006/main" xmlns:w14="http://schemas.microsoft.com/office/word/2010/wordml" xmlns:wpg="http://schemas.microsoft.com/office/word/2010/wordprocessingGroup" xmlns:wpi="http://schemas.microsoft.com/office/word/2010/wordprocessingInk" xmlns:wne="http://schemas.microsoft.com/office/word/2006/wordml" xmlns:wps="http://schemas.microsoft.com/office/word/2010/wordprocessingShape" mc:Ignorable="w14 wp14">
   <w:docDefaults>
     <w:rPrDefault>
       <w:rPr>
@@ -413,7 +1488,7 @@
     </w:rPrDefault>
     <w:pPrDefault/>
   </w:docDefaults>
-  <w:latentStyles w:defLockedState="0" w:defUIPriority="99" w:defSemiHidden="1" w:defUnhideWhenUsed="1" w:defQFormat="0" w:count="276">
+  <w:latentStyles w:defLockedState="0" w:defUIPriority="99" w:defSemiHidden="1" w:defUnhideWhenUsed="1" w:defQFormat="0" w:count="267">
     <w:lsdException w:name="Normal" w:semiHidden="0" w:uiPriority="0" w:unhideWhenUsed="0" w:qFormat="1"/>
     <w:lsdException w:name="heading 1" w:semiHidden="0" w:uiPriority="9" w:unhideWhenUsed="0" w:qFormat="1"/>
     <w:lsdException w:name="heading 2" w:uiPriority="9" w:qFormat="1"/>
@@ -591,6 +1666,18 @@
     <w:rsid w:val="0038266A"/>
     <w:rPr>
       <w:color w:val="0000FF" w:themeColor="hyperlink"/>
+      <w:u w:val="single"/>
+    </w:rPr>
+  </w:style>
+  <w:style w:type="character" w:styleId="FollowedHyperlink">
+    <w:name w:val="FollowedHyperlink"/>
+    <w:basedOn w:val="DefaultParagraphFont"/>
+    <w:uiPriority w:val="99"/>
+    <w:semiHidden/>
+    <w:unhideWhenUsed/>
+    <w:rsid w:val="00E1038C"/>
+    <w:rPr>
+      <w:color w:val="800080" w:themeColor="followedHyperlink"/>
       <w:u w:val="single"/>
     </w:rPr>
   </w:style>

</xml_diff>